<commit_message>
add train data and model
</commit_message>
<xml_diff>
--- a/data/nlp_test.docx
+++ b/data/nlp_test.docx
@@ -268,6 +268,37 @@
     <w:p>
       <w:pPr>
         <w:rPr>
+          <w:rFonts w:hint="eastAsia" w:ascii="宋体" w:hAnsi="宋体" w:eastAsia="宋体" w:cs="宋体"/>
+          <w:i w:val="0"/>
+          <w:iCs w:val="0"/>
+          <w:caps w:val="0"/>
+          <w:color w:val="1A2029"/>
+          <w:spacing w:val="0"/>
+          <w:sz w:val="24"/>
+          <w:szCs w:val="24"/>
+          <w:shd w:val="clear" w:fill="FFFFFF"/>
+          <w:lang w:val="en-US" w:eastAsia="zh-CN"/>
+        </w:rPr>
+      </w:pPr>
+      <w:r>
+        <w:rPr>
+          <w:rFonts w:hint="eastAsia" w:ascii="宋体" w:hAnsi="宋体" w:eastAsia="宋体" w:cs="宋体"/>
+          <w:i w:val="0"/>
+          <w:iCs w:val="0"/>
+          <w:caps w:val="0"/>
+          <w:color w:val="1A2029"/>
+          <w:spacing w:val="0"/>
+          <w:sz w:val="24"/>
+          <w:szCs w:val="24"/>
+          <w:shd w:val="clear" w:fill="FFFFFF"/>
+          <w:lang w:val="en-US" w:eastAsia="zh-CN"/>
+        </w:rPr>
+        <w:t>他勤奋好学，总是取得好成绩。</w:t>
+      </w:r>
+    </w:p>
+    <w:p>
+      <w:pPr>
+        <w:rPr>
           <w:rFonts w:hint="default" w:ascii="宋体" w:hAnsi="宋体" w:eastAsia="宋体" w:cs="宋体"/>
           <w:i w:val="0"/>
           <w:iCs w:val="0"/>
@@ -280,23 +311,23 @@
           <w:lang w:val="en-US" w:eastAsia="zh-CN"/>
         </w:rPr>
       </w:pPr>
+      <w:r>
+        <w:rPr>
+          <w:rFonts w:hint="eastAsia" w:ascii="宋体" w:hAnsi="宋体" w:eastAsia="宋体" w:cs="宋体"/>
+          <w:i w:val="0"/>
+          <w:iCs w:val="0"/>
+          <w:caps w:val="0"/>
+          <w:color w:val="1A2029"/>
+          <w:spacing w:val="0"/>
+          <w:sz w:val="24"/>
+          <w:szCs w:val="24"/>
+          <w:shd w:val="clear" w:fill="FFFFFF"/>
+          <w:lang w:val="en-US" w:eastAsia="zh-CN"/>
+        </w:rPr>
+        <w:t>我应该把东西准备得一应俱全。</w:t>
+      </w:r>
       <w:bookmarkStart w:id="0" w:name="_GoBack"/>
       <w:bookmarkEnd w:id="0"/>
-      <w:r>
-        <w:rPr>
-          <w:rFonts w:hint="eastAsia" w:ascii="宋体" w:hAnsi="宋体" w:eastAsia="宋体" w:cs="宋体"/>
-          <w:i w:val="0"/>
-          <w:iCs w:val="0"/>
-          <w:caps w:val="0"/>
-          <w:color w:val="1A2029"/>
-          <w:spacing w:val="0"/>
-          <w:sz w:val="24"/>
-          <w:szCs w:val="24"/>
-          <w:shd w:val="clear" w:fill="FFFFFF"/>
-          <w:lang w:val="en-US" w:eastAsia="zh-CN"/>
-        </w:rPr>
-        <w:t>他勤奋好学，总是取得好成绩。</w:t>
-      </w:r>
     </w:p>
     <w:sectPr>
       <w:pgSz w:w="11906" w:h="16838"/>

</xml_diff>